<commit_message>
Updated the ReadMe Doc
</commit_message>
<xml_diff>
--- a/INFM603 Team Project Readme.docx
+++ b/INFM603 Team Project Readme.docx
@@ -17,6 +17,79 @@
       <w:pPr>
         <w:rPr/>
       </w:pPr>
+      <w:r>
+        <w:rPr>
+          <w:rtl w:val="0"/>
+        </w:rPr>
+      </w:r>
+    </w:p>
+    <w:p>
+      <w:pPr>
+        <w:rPr/>
+      </w:pPr>
+      <w:r>
+        <w:rPr>
+          <w:rtl w:val="0"/>
+        </w:rPr>
+        <w:t xml:space="preserve">Please make sure you have the latest version of Java and Nodejs installed on your system.Use the following links to download:</w:t>
+      </w:r>
+    </w:p>
+    <w:p>
+      <w:pPr>
+        <w:rPr/>
+      </w:pPr>
+      <w:r>
+        <w:rPr>
+          <w:rtl w:val="0"/>
+        </w:rPr>
+      </w:r>
+    </w:p>
+    <w:p>
+      <w:pPr>
+        <w:rPr/>
+      </w:pPr>
+      <w:r>
+        <w:rPr>
+          <w:rtl w:val="0"/>
+        </w:rPr>
+        <w:t xml:space="preserve">Nodej :- </w:t>
+      </w:r>
+      <w:hyperlink r:id="rId6">
+        <w:r>
+          <w:rPr>
+            <w:color w:val="1155cc"/>
+            <w:u w:val="single"/>
+            <w:rtl w:val="0"/>
+          </w:rPr>
+          <w:t xml:space="preserve">https://nodejs.org/en/download/</w:t>
+        </w:r>
+      </w:hyperlink>
+      <w:r>
+        <w:rPr>
+          <w:rtl w:val="0"/>
+        </w:rPr>
+      </w:r>
+    </w:p>
+    <w:p>
+      <w:pPr>
+        <w:rPr/>
+      </w:pPr>
+      <w:r>
+        <w:rPr>
+          <w:rtl w:val="0"/>
+        </w:rPr>
+        <w:t xml:space="preserve">Java(for windows)  - </w:t>
+      </w:r>
+      <w:hyperlink r:id="rId7">
+        <w:r>
+          <w:rPr>
+            <w:color w:val="1155cc"/>
+            <w:u w:val="single"/>
+            <w:rtl w:val="0"/>
+          </w:rPr>
+          <w:t xml:space="preserve">https://www.java.com/en/download/</w:t>
+        </w:r>
+      </w:hyperlink>
       <w:r>
         <w:rPr>
           <w:rtl w:val="0"/>
@@ -66,14 +139,15 @@
         </w:numPr>
         <w:ind w:left="720" w:hanging="360"/>
         <w:rPr>
-          <w:u w:val="none"/>
-        </w:rPr>
-      </w:pPr>
-      <w:r>
-        <w:rPr>
-          <w:rtl w:val="0"/>
-        </w:rPr>
-        <w:t xml:space="preserve">Once it is cloned, go to the respective folder where your cloned project is.</w:t>
+          <w:highlight w:val="yellow"/>
+        </w:rPr>
+      </w:pPr>
+      <w:r>
+        <w:rPr>
+          <w:highlight w:val="yellow"/>
+          <w:rtl w:val="0"/>
+        </w:rPr>
+        <w:t xml:space="preserve">Note: Cloning the project will take some time because node modules are included.</w:t>
       </w:r>
     </w:p>
     <w:p>
@@ -91,6 +165,24 @@
         <w:rPr>
           <w:rtl w:val="0"/>
         </w:rPr>
+        <w:t xml:space="preserve">Once it is cloned, go to the respective folder where your cloned project is.</w:t>
+      </w:r>
+    </w:p>
+    <w:p>
+      <w:pPr>
+        <w:numPr>
+          <w:ilvl w:val="0"/>
+          <w:numId w:val="1"/>
+        </w:numPr>
+        <w:ind w:left="720" w:hanging="360"/>
+        <w:rPr>
+          <w:u w:val="none"/>
+        </w:rPr>
+      </w:pPr>
+      <w:r>
+        <w:rPr>
+          <w:rtl w:val="0"/>
+        </w:rPr>
         <w:t xml:space="preserve">Go to the </w:t>
       </w:r>
       <w:r>
@@ -117,16 +209,16 @@
           <wp:inline distB="114300" distT="114300" distL="114300" distR="114300">
             <wp:extent cx="5943600" cy="1917700"/>
             <wp:effectExtent b="0" l="0" r="0" t="0"/>
-            <wp:docPr id="8" name="image7.png"/>
+            <wp:docPr id="10" name="image6.png"/>
             <a:graphic>
               <a:graphicData uri="http://schemas.openxmlformats.org/drawingml/2006/picture">
                 <pic:pic>
                   <pic:nvPicPr>
-                    <pic:cNvPr id="0" name="image7.png"/>
+                    <pic:cNvPr id="0" name="image6.png"/>
                     <pic:cNvPicPr preferRelativeResize="0"/>
                   </pic:nvPicPr>
                   <pic:blipFill>
-                    <a:blip r:embed="rId6"/>
+                    <a:blip r:embed="rId8"/>
                     <a:srcRect b="0" l="0" r="0" t="0"/>
                     <a:stretch>
                       <a:fillRect/>
@@ -260,7 +352,7 @@
         </w:rPr>
         <w:t xml:space="preserve">Then open localhost:</w:t>
       </w:r>
-      <w:hyperlink r:id="rId7">
+      <w:hyperlink r:id="rId9">
         <w:r>
           <w:rPr>
             <w:b w:val="1"/>
@@ -351,6 +443,19 @@
     </w:p>
     <w:p>
       <w:pPr>
+        <w:rPr>
+          <w:b w:val="1"/>
+          <w:highlight w:val="yellow"/>
+        </w:rPr>
+      </w:pPr>
+      <w:r>
+        <w:rPr>
+          <w:rtl w:val="0"/>
+        </w:rPr>
+      </w:r>
+    </w:p>
+    <w:p>
+      <w:pPr>
         <w:pStyle w:val="Heading2"/>
         <w:rPr>
           <w:b w:val="1"/>
@@ -418,7 +523,7 @@
         </w:rPr>
         <w:t xml:space="preserve">In order to run this, open, Spring Tool Suite or Eclipse. Please use this link to download STS - </w:t>
       </w:r>
-      <w:hyperlink r:id="rId8">
+      <w:hyperlink r:id="rId10">
         <w:r>
           <w:rPr>
             <w:color w:val="1155cc"/>
@@ -495,16 +600,16 @@
           <wp:inline distB="114300" distT="114300" distL="114300" distR="114300">
             <wp:extent cx="5943600" cy="1612900"/>
             <wp:effectExtent b="0" l="0" r="0" t="0"/>
-            <wp:docPr id="1" name="image1.png"/>
+            <wp:docPr id="1" name="image7.png"/>
             <a:graphic>
               <a:graphicData uri="http://schemas.openxmlformats.org/drawingml/2006/picture">
                 <pic:pic>
                   <pic:nvPicPr>
-                    <pic:cNvPr id="0" name="image1.png"/>
+                    <pic:cNvPr id="0" name="image7.png"/>
                     <pic:cNvPicPr preferRelativeResize="0"/>
                   </pic:nvPicPr>
                   <pic:blipFill>
-                    <a:blip r:embed="rId9"/>
+                    <a:blip r:embed="rId11"/>
                     <a:srcRect b="0" l="0" r="0" t="0"/>
                     <a:stretch>
                       <a:fillRect/>
@@ -584,16 +689,16 @@
           <wp:inline distB="114300" distT="114300" distL="114300" distR="114300">
             <wp:extent cx="5576888" cy="3494492"/>
             <wp:effectExtent b="0" l="0" r="0" t="0"/>
-            <wp:docPr id="5" name="image4.png"/>
+            <wp:docPr id="7" name="image3.png"/>
             <a:graphic>
               <a:graphicData uri="http://schemas.openxmlformats.org/drawingml/2006/picture">
                 <pic:pic>
                   <pic:nvPicPr>
-                    <pic:cNvPr id="0" name="image4.png"/>
+                    <pic:cNvPr id="0" name="image3.png"/>
                     <pic:cNvPicPr preferRelativeResize="0"/>
                   </pic:nvPicPr>
                   <pic:blipFill>
-                    <a:blip r:embed="rId10"/>
+                    <a:blip r:embed="rId12"/>
                     <a:srcRect b="0" l="0" r="0" t="0"/>
                     <a:stretch>
                       <a:fillRect/>
@@ -656,16 +761,16 @@
           <wp:inline distB="114300" distT="114300" distL="114300" distR="114300">
             <wp:extent cx="5024438" cy="3245876"/>
             <wp:effectExtent b="0" l="0" r="0" t="0"/>
-            <wp:docPr id="2" name="image9.png"/>
+            <wp:docPr id="3" name="image12.png"/>
             <a:graphic>
               <a:graphicData uri="http://schemas.openxmlformats.org/drawingml/2006/picture">
                 <pic:pic>
                   <pic:nvPicPr>
-                    <pic:cNvPr id="0" name="image9.png"/>
+                    <pic:cNvPr id="0" name="image12.png"/>
                     <pic:cNvPicPr preferRelativeResize="0"/>
                   </pic:nvPicPr>
                   <pic:blipFill>
-                    <a:blip r:embed="rId11"/>
+                    <a:blip r:embed="rId13"/>
                     <a:srcRect b="0" l="0" r="0" t="0"/>
                     <a:stretch>
                       <a:fillRect/>
@@ -808,16 +913,16 @@
           <wp:inline distB="114300" distT="114300" distL="114300" distR="114300">
             <wp:extent cx="5131662" cy="4605338"/>
             <wp:effectExtent b="0" l="0" r="0" t="0"/>
-            <wp:docPr id="3" name="image2.png"/>
+            <wp:docPr id="4" name="image11.png"/>
             <a:graphic>
               <a:graphicData uri="http://schemas.openxmlformats.org/drawingml/2006/picture">
                 <pic:pic>
                   <pic:nvPicPr>
-                    <pic:cNvPr id="0" name="image2.png"/>
+                    <pic:cNvPr id="0" name="image11.png"/>
                     <pic:cNvPicPr preferRelativeResize="0"/>
                   </pic:nvPicPr>
                   <pic:blipFill>
-                    <a:blip r:embed="rId12"/>
+                    <a:blip r:embed="rId14"/>
                     <a:srcRect b="0" l="0" r="0" t="0"/>
                     <a:stretch>
                       <a:fillRect/>
@@ -898,16 +1003,16 @@
           <wp:inline distB="114300" distT="114300" distL="114300" distR="114300">
             <wp:extent cx="4610100" cy="6200775"/>
             <wp:effectExtent b="0" l="0" r="0" t="0"/>
-            <wp:docPr id="9" name="image3.png"/>
+            <wp:docPr id="11" name="image13.png"/>
             <a:graphic>
               <a:graphicData uri="http://schemas.openxmlformats.org/drawingml/2006/picture">
                 <pic:pic>
                   <pic:nvPicPr>
-                    <pic:cNvPr id="0" name="image3.png"/>
+                    <pic:cNvPr id="0" name="image13.png"/>
                     <pic:cNvPicPr preferRelativeResize="0"/>
                   </pic:nvPicPr>
                   <pic:blipFill>
-                    <a:blip r:embed="rId13"/>
+                    <a:blip r:embed="rId15"/>
                     <a:srcRect b="0" l="0" r="0" t="0"/>
                     <a:stretch>
                       <a:fillRect/>
@@ -935,34 +1040,65 @@
     </w:p>
     <w:p>
       <w:pPr>
-        <w:numPr>
-          <w:ilvl w:val="0"/>
-          <w:numId w:val="5"/>
-        </w:numPr>
-        <w:ind w:left="1440" w:hanging="360"/>
-        <w:rPr>
-          <w:u w:val="none"/>
-        </w:rPr>
-      </w:pPr>
-      <w:r>
-        <w:rPr>
-          <w:rtl w:val="0"/>
-        </w:rPr>
-        <w:t xml:space="preserve">Then right click on the fitBuddy ( whole project ) and you’ll see these options:</w:t>
-      </w:r>
-    </w:p>
-    <w:p>
-      <w:pPr>
         <w:ind w:left="1440" w:firstLine="0"/>
         <w:rPr/>
       </w:pPr>
       <w:r>
-        <w:rPr/>
+        <w:rPr>
+          <w:rtl w:val="0"/>
+        </w:rPr>
+      </w:r>
+    </w:p>
+    <w:p>
+      <w:pPr>
+        <w:rPr>
+          <w:b w:val="1"/>
+          <w:highlight w:val="yellow"/>
+        </w:rPr>
+      </w:pPr>
+      <w:r>
+        <w:rPr>
+          <w:b w:val="1"/>
+          <w:highlight w:val="yellow"/>
+          <w:rtl w:val="0"/>
+        </w:rPr>
+        <w:t xml:space="preserve">Before doing the following set up, please follow these instructions.</w:t>
+      </w:r>
+    </w:p>
+    <w:p>
+      <w:pPr>
+        <w:rPr>
+          <w:highlight w:val="white"/>
+        </w:rPr>
+      </w:pPr>
+      <w:r>
+        <w:rPr>
+          <w:rtl w:val="0"/>
+        </w:rPr>
+      </w:r>
+    </w:p>
+    <w:p>
+      <w:pPr>
+        <w:rPr>
+          <w:highlight w:val="white"/>
+        </w:rPr>
+      </w:pPr>
+      <w:r>
+        <w:rPr>
+          <w:highlight w:val="white"/>
+          <w:rtl w:val="0"/>
+        </w:rPr>
+        <w:t xml:space="preserve">Download the </w:t>
+      </w:r>
+      <w:r>
+        <w:rPr>
+          <w:highlight w:val="white"/>
+        </w:rPr>
         <w:drawing>
           <wp:inline distB="114300" distT="114300" distL="114300" distR="114300">
-            <wp:extent cx="5943600" cy="7378700"/>
+            <wp:extent cx="5943600" cy="254000"/>
             <wp:effectExtent b="0" l="0" r="0" t="0"/>
-            <wp:docPr id="4" name="image5.png"/>
+            <wp:docPr id="2" name="image5.png"/>
             <a:graphic>
               <a:graphicData uri="http://schemas.openxmlformats.org/drawingml/2006/picture">
                 <pic:pic>
@@ -971,7 +1107,277 @@
                     <pic:cNvPicPr preferRelativeResize="0"/>
                   </pic:nvPicPr>
                   <pic:blipFill>
-                    <a:blip r:embed="rId14"/>
+                    <a:blip r:embed="rId16"/>
+                    <a:srcRect b="0" l="0" r="0" t="0"/>
+                    <a:stretch>
+                      <a:fillRect/>
+                    </a:stretch>
+                  </pic:blipFill>
+                  <pic:spPr>
+                    <a:xfrm>
+                      <a:off x="0" y="0"/>
+                      <a:ext cx="5943600" cy="254000"/>
+                    </a:xfrm>
+                    <a:prstGeom prst="rect"/>
+                    <a:ln/>
+                  </pic:spPr>
+                </pic:pic>
+              </a:graphicData>
+            </a:graphic>
+          </wp:inline>
+        </w:drawing>
+      </w:r>
+      <w:r>
+        <w:rPr>
+          <w:highlight w:val="white"/>
+          <w:rtl w:val="0"/>
+        </w:rPr>
+        <w:t xml:space="preserve"> </w:t>
+      </w:r>
+    </w:p>
+    <w:p>
+      <w:pPr>
+        <w:rPr>
+          <w:highlight w:val="white"/>
+        </w:rPr>
+      </w:pPr>
+      <w:r>
+        <w:rPr>
+          <w:highlight w:val="white"/>
+          <w:rtl w:val="0"/>
+        </w:rPr>
+        <w:t xml:space="preserve">File which I will be sharing with the assignment. This is a json file with the credentials and keys which we use to connect our spring boot app to google cloud. Then once you open the springboot app in your IDE, go to </w:t>
+      </w:r>
+      <w:r>
+        <w:rPr>
+          <w:highlight w:val="white"/>
+        </w:rPr>
+        <w:drawing>
+          <wp:inline distB="114300" distT="114300" distL="114300" distR="114300">
+            <wp:extent cx="4381500" cy="2381250"/>
+            <wp:effectExtent b="0" l="0" r="0" t="0"/>
+            <wp:docPr id="5" name="image10.png"/>
+            <a:graphic>
+              <a:graphicData uri="http://schemas.openxmlformats.org/drawingml/2006/picture">
+                <pic:pic>
+                  <pic:nvPicPr>
+                    <pic:cNvPr id="0" name="image10.png"/>
+                    <pic:cNvPicPr preferRelativeResize="0"/>
+                  </pic:nvPicPr>
+                  <pic:blipFill>
+                    <a:blip r:embed="rId17"/>
+                    <a:srcRect b="0" l="0" r="0" t="0"/>
+                    <a:stretch>
+                      <a:fillRect/>
+                    </a:stretch>
+                  </pic:blipFill>
+                  <pic:spPr>
+                    <a:xfrm>
+                      <a:off x="0" y="0"/>
+                      <a:ext cx="4381500" cy="2381250"/>
+                    </a:xfrm>
+                    <a:prstGeom prst="rect"/>
+                    <a:ln/>
+                  </pic:spPr>
+                </pic:pic>
+              </a:graphicData>
+            </a:graphic>
+          </wp:inline>
+        </w:drawing>
+      </w:r>
+      <w:r>
+        <w:rPr>
+          <w:rtl w:val="0"/>
+        </w:rPr>
+      </w:r>
+    </w:p>
+    <w:p>
+      <w:pPr>
+        <w:rPr>
+          <w:b w:val="1"/>
+          <w:highlight w:val="cyan"/>
+        </w:rPr>
+      </w:pPr>
+      <w:r>
+        <w:rPr>
+          <w:highlight w:val="white"/>
+          <w:rtl w:val="0"/>
+        </w:rPr>
+        <w:t xml:space="preserve">This </w:t>
+      </w:r>
+      <w:r>
+        <w:rPr>
+          <w:b w:val="1"/>
+          <w:highlight w:val="cyan"/>
+          <w:rtl w:val="0"/>
+        </w:rPr>
+        <w:t xml:space="preserve">application.properties</w:t>
+      </w:r>
+      <w:r>
+        <w:rPr>
+          <w:highlight w:val="white"/>
+          <w:rtl w:val="0"/>
+        </w:rPr>
+        <w:t xml:space="preserve"> file and open it. Then in </w:t>
+      </w:r>
+      <w:r>
+        <w:rPr>
+          <w:b w:val="1"/>
+          <w:highlight w:val="cyan"/>
+          <w:rtl w:val="0"/>
+        </w:rPr>
+        <w:t xml:space="preserve">line 15, change the C:/Rajeevan/UMD/file</w:t>
+      </w:r>
+    </w:p>
+    <w:p>
+      <w:pPr>
+        <w:rPr>
+          <w:highlight w:val="white"/>
+        </w:rPr>
+      </w:pPr>
+      <w:r>
+        <w:rPr>
+          <w:b w:val="1"/>
+          <w:highlight w:val="cyan"/>
+          <w:rtl w:val="0"/>
+        </w:rPr>
+        <w:t xml:space="preserve">-name with your local location of the above downloaded file</w:t>
+      </w:r>
+      <w:r>
+        <w:rPr>
+          <w:highlight w:val="white"/>
+          <w:rtl w:val="0"/>
+        </w:rPr>
+        <w:t xml:space="preserve">.</w:t>
+      </w:r>
+    </w:p>
+    <w:p>
+      <w:pPr>
+        <w:rPr>
+          <w:highlight w:val="white"/>
+        </w:rPr>
+      </w:pPr>
+      <w:r>
+        <w:rPr>
+          <w:highlight w:val="white"/>
+        </w:rPr>
+        <w:drawing>
+          <wp:inline distB="114300" distT="114300" distL="114300" distR="114300">
+            <wp:extent cx="5943600" cy="355600"/>
+            <wp:effectExtent b="0" l="0" r="0" t="0"/>
+            <wp:docPr id="13" name="image4.png"/>
+            <a:graphic>
+              <a:graphicData uri="http://schemas.openxmlformats.org/drawingml/2006/picture">
+                <pic:pic>
+                  <pic:nvPicPr>
+                    <pic:cNvPr id="0" name="image4.png"/>
+                    <pic:cNvPicPr preferRelativeResize="0"/>
+                  </pic:nvPicPr>
+                  <pic:blipFill>
+                    <a:blip r:embed="rId18"/>
+                    <a:srcRect b="0" l="0" r="0" t="0"/>
+                    <a:stretch>
+                      <a:fillRect/>
+                    </a:stretch>
+                  </pic:blipFill>
+                  <pic:spPr>
+                    <a:xfrm>
+                      <a:off x="0" y="0"/>
+                      <a:ext cx="5943600" cy="355600"/>
+                    </a:xfrm>
+                    <a:prstGeom prst="rect"/>
+                    <a:ln/>
+                  </pic:spPr>
+                </pic:pic>
+              </a:graphicData>
+            </a:graphic>
+          </wp:inline>
+        </w:drawing>
+      </w:r>
+      <w:r>
+        <w:rPr>
+          <w:rtl w:val="0"/>
+        </w:rPr>
+      </w:r>
+    </w:p>
+    <w:p>
+      <w:pPr>
+        <w:ind w:left="1440" w:firstLine="0"/>
+        <w:rPr/>
+      </w:pPr>
+      <w:r>
+        <w:rPr>
+          <w:rtl w:val="0"/>
+        </w:rPr>
+      </w:r>
+    </w:p>
+    <w:p>
+      <w:pPr>
+        <w:ind w:left="1440" w:firstLine="0"/>
+        <w:rPr>
+          <w:b w:val="1"/>
+          <w:highlight w:val="yellow"/>
+        </w:rPr>
+      </w:pPr>
+      <w:r>
+        <w:rPr>
+          <w:b w:val="1"/>
+          <w:highlight w:val="yellow"/>
+          <w:rtl w:val="0"/>
+        </w:rPr>
+        <w:t xml:space="preserve">This will be moved to a secure bucket online and directly accessed while running from spring boot so that we don’t have to share the credentials to anyone in the next phase of the project.</w:t>
+      </w:r>
+    </w:p>
+    <w:p>
+      <w:pPr>
+        <w:ind w:left="1440" w:firstLine="0"/>
+        <w:rPr/>
+      </w:pPr>
+      <w:r>
+        <w:rPr>
+          <w:rtl w:val="0"/>
+        </w:rPr>
+      </w:r>
+    </w:p>
+    <w:p>
+      <w:pPr>
+        <w:numPr>
+          <w:ilvl w:val="0"/>
+          <w:numId w:val="5"/>
+        </w:numPr>
+        <w:ind w:left="1440" w:hanging="360"/>
+        <w:rPr>
+          <w:u w:val="none"/>
+        </w:rPr>
+      </w:pPr>
+      <w:r>
+        <w:rPr>
+          <w:rtl w:val="0"/>
+        </w:rPr>
+        <w:t xml:space="preserve">Then right click on the fitBuddy ( whole project ) and you’ll see these options:</w:t>
+      </w:r>
+    </w:p>
+    <w:p>
+      <w:pPr>
+        <w:ind w:left="1440" w:firstLine="0"/>
+        <w:rPr/>
+      </w:pPr>
+      <w:r>
+        <w:rPr/>
+        <w:drawing>
+          <wp:inline distB="114300" distT="114300" distL="114300" distR="114300">
+            <wp:extent cx="5943600" cy="7378700"/>
+            <wp:effectExtent b="0" l="0" r="0" t="0"/>
+            <wp:docPr id="6" name="image1.png"/>
+            <a:graphic>
+              <a:graphicData uri="http://schemas.openxmlformats.org/drawingml/2006/picture">
+                <pic:pic>
+                  <pic:nvPicPr>
+                    <pic:cNvPr id="0" name="image1.png"/>
+                    <pic:cNvPicPr preferRelativeResize="0"/>
+                  </pic:nvPicPr>
+                  <pic:blipFill>
+                    <a:blip r:embed="rId19"/>
                     <a:srcRect b="0" l="0" r="0" t="0"/>
                     <a:stretch>
                       <a:fillRect/>
@@ -1040,16 +1446,16 @@
           <wp:inline distB="114300" distT="114300" distL="114300" distR="114300">
             <wp:extent cx="5391789" cy="3862388"/>
             <wp:effectExtent b="0" l="0" r="0" t="0"/>
-            <wp:docPr id="7" name="image10.png"/>
+            <wp:docPr id="9" name="image9.png"/>
             <a:graphic>
               <a:graphicData uri="http://schemas.openxmlformats.org/drawingml/2006/picture">
                 <pic:pic>
                   <pic:nvPicPr>
-                    <pic:cNvPr id="0" name="image10.png"/>
+                    <pic:cNvPr id="0" name="image9.png"/>
                     <pic:cNvPicPr preferRelativeResize="0"/>
                   </pic:nvPicPr>
                   <pic:blipFill>
-                    <a:blip r:embed="rId15"/>
+                    <a:blip r:embed="rId20"/>
                     <a:srcRect b="0" l="0" r="0" t="0"/>
                     <a:stretch>
                       <a:fillRect/>
@@ -1143,16 +1549,16 @@
           <wp:inline distB="114300" distT="114300" distL="114300" distR="114300">
             <wp:extent cx="5281613" cy="905661"/>
             <wp:effectExtent b="0" l="0" r="0" t="0"/>
-            <wp:docPr id="6" name="image8.png"/>
+            <wp:docPr id="8" name="image2.png"/>
             <a:graphic>
               <a:graphicData uri="http://schemas.openxmlformats.org/drawingml/2006/picture">
                 <pic:pic>
                   <pic:nvPicPr>
-                    <pic:cNvPr id="0" name="image8.png"/>
+                    <pic:cNvPr id="0" name="image2.png"/>
                     <pic:cNvPicPr preferRelativeResize="0"/>
                   </pic:nvPicPr>
                   <pic:blipFill>
-                    <a:blip r:embed="rId16"/>
+                    <a:blip r:embed="rId21"/>
                     <a:srcRect b="0" l="0" r="0" t="0"/>
                     <a:stretch>
                       <a:fillRect/>
@@ -1365,16 +1771,16 @@
           <wp:inline distB="114300" distT="114300" distL="114300" distR="114300">
             <wp:extent cx="5943600" cy="2235200"/>
             <wp:effectExtent b="0" l="0" r="0" t="0"/>
-            <wp:docPr id="10" name="image6.png"/>
+            <wp:docPr id="12" name="image8.png"/>
             <a:graphic>
               <a:graphicData uri="http://schemas.openxmlformats.org/drawingml/2006/picture">
                 <pic:pic>
                   <pic:nvPicPr>
-                    <pic:cNvPr id="0" name="image6.png"/>
+                    <pic:cNvPr id="0" name="image8.png"/>
                     <pic:cNvPicPr preferRelativeResize="0"/>
                   </pic:nvPicPr>
                   <pic:blipFill>
-                    <a:blip r:embed="rId17"/>
+                    <a:blip r:embed="rId22"/>
                     <a:srcRect b="0" l="0" r="0" t="0"/>
                     <a:stretch>
                       <a:fillRect/>

</xml_diff>